<commit_message>
Update Mutex Analysis Assignment.docx
</commit_message>
<xml_diff>
--- a/RTOS/Assignment/Mutex Analysis Assignment.docx
+++ b/RTOS/Assignment/Mutex Analysis Assignment.docx
@@ -35,6 +35,9 @@
       </w:r>
       <w:r>
         <w:t>4</w:t>
+      </w:r>
+      <w:r>
+        <w:t>(9600@8N1)</w:t>
       </w:r>
       <w:r>
         <w:t xml:space="preserve"> for your Communication that will be shared across various tasks</w:t>
@@ -87,7 +90,15 @@
           </w:tcPr>
           <w:p>
             <w:r>
-              <w:t>Print “ Hello from Task1\r\n” from Task 1 , which has a vtaskDelay 1000ms</w:t>
+              <w:t xml:space="preserve">Print “ Hello from Task1\r\n” from Task 1 , which has a </w:t>
+            </w:r>
+            <w:proofErr w:type="spellStart"/>
+            <w:r>
+              <w:t>vtaskDelay</w:t>
+            </w:r>
+            <w:proofErr w:type="spellEnd"/>
+            <w:r>
+              <w:t xml:space="preserve"> 1000ms</w:t>
             </w:r>
           </w:p>
         </w:tc>
@@ -147,7 +158,15 @@
               <w:t>Polling Approach)</w:t>
             </w:r>
             <w:r>
-              <w:t xml:space="preserve"> , vtaskDelay 500ms</w:t>
+              <w:t xml:space="preserve"> , </w:t>
+            </w:r>
+            <w:proofErr w:type="spellStart"/>
+            <w:r>
+              <w:t>vtaskDelay</w:t>
+            </w:r>
+            <w:proofErr w:type="spellEnd"/>
+            <w:r>
+              <w:t xml:space="preserve"> 500ms</w:t>
             </w:r>
           </w:p>
         </w:tc>
@@ -195,7 +214,15 @@
           </w:tcPr>
           <w:p>
             <w:r>
-              <w:t xml:space="preserve">Make the vtaskDelay 1000ms Same for both the task  </w:t>
+              <w:t xml:space="preserve">Make the </w:t>
+            </w:r>
+            <w:proofErr w:type="spellStart"/>
+            <w:r>
+              <w:t>vtaskDelay</w:t>
+            </w:r>
+            <w:proofErr w:type="spellEnd"/>
+            <w:r>
+              <w:t xml:space="preserve"> 1000ms Same for both the task  </w:t>
             </w:r>
           </w:p>
         </w:tc>
@@ -270,7 +297,15 @@
           </w:tcPr>
           <w:p>
             <w:r>
-              <w:t>Now Create a Task 3, and Implement Print “ Hello from Task3\r\n” from Task 3, which has vtaskDelay 1500ms, this should be protected from the same Mutex that was created Earlier</w:t>
+              <w:t xml:space="preserve">Now Create a Task 3, and Implement Print “ Hello from Task3\r\n” from Task 3, which has </w:t>
+            </w:r>
+            <w:proofErr w:type="spellStart"/>
+            <w:r>
+              <w:t>vtaskDelay</w:t>
+            </w:r>
+            <w:proofErr w:type="spellEnd"/>
+            <w:r>
+              <w:t xml:space="preserve"> 1500ms, this should be protected from the same Mutex that was created Earlier</w:t>
             </w:r>
             <w:r>
               <w:t>.</w:t>

</xml_diff>